<commit_message>
Fixes null text in heading
</commit_message>
<xml_diff>
--- a/c.docx
+++ b/c.docx
@@ -306,6 +306,177 @@
         </w:drawing>
       </w:r>
     </w:p>
+    <w:tbl>
+      <w:tblPr>
+        <w:tblW w:w="9360" w:type="dxa"/>
+        <w:jc w:val="left"/>
+        <w:tblInd w:w="55" w:type="dxa"/>
+        <w:tblBorders>
+          <w:top w:val="single" w:sz="2" w:space="0" w:color="000000"/>
+          <w:left w:val="single" w:sz="2" w:space="0" w:color="000000"/>
+          <w:bottom w:val="single" w:sz="2" w:space="0" w:color="000000"/>
+          <w:insideH w:val="single" w:sz="2" w:space="0" w:color="000000"/>
+        </w:tblBorders>
+        <w:tblCellMar>
+          <w:top w:w="55" w:type="dxa"/>
+          <w:left w:w="54" w:type="dxa"/>
+          <w:bottom w:w="55" w:type="dxa"/>
+          <w:right w:w="55" w:type="dxa"/>
+        </w:tblCellMar>
+      </w:tblPr>
+      <w:tblGrid>
+        <w:gridCol w:w="4680"/>
+        <w:gridCol w:w="4680"/>
+      </w:tblGrid>
+      <w:tr>
+        <w:trPr/>
+        <w:tc>
+          <w:tcPr>
+            <w:tcW w:w="4680" w:type="dxa"/>
+            <w:tcBorders>
+              <w:top w:val="single" w:sz="2" w:space="0" w:color="000000"/>
+              <w:left w:val="single" w:sz="2" w:space="0" w:color="000000"/>
+              <w:bottom w:val="single" w:sz="2" w:space="0" w:color="000000"/>
+              <w:insideH w:val="single" w:sz="2" w:space="0" w:color="000000"/>
+            </w:tcBorders>
+            <w:shd w:fill="auto" w:val="clear"/>
+          </w:tcPr>
+          <w:p>
+            <w:pPr>
+              <w:pStyle w:val="TableContents"/>
+              <w:rPr/>
+            </w:pPr>
+            <w:r>
+              <w:rPr/>
+            </w:r>
+          </w:p>
+        </w:tc>
+        <w:tc>
+          <w:tcPr>
+            <w:tcW w:w="4680" w:type="dxa"/>
+            <w:tcBorders>
+              <w:top w:val="single" w:sz="2" w:space="0" w:color="000000"/>
+              <w:left w:val="single" w:sz="2" w:space="0" w:color="000000"/>
+              <w:bottom w:val="single" w:sz="2" w:space="0" w:color="000000"/>
+              <w:right w:val="single" w:sz="2" w:space="0" w:color="000000"/>
+              <w:insideH w:val="single" w:sz="2" w:space="0" w:color="000000"/>
+              <w:insideV w:val="single" w:sz="2" w:space="0" w:color="000000"/>
+            </w:tcBorders>
+            <w:shd w:fill="auto" w:val="clear"/>
+          </w:tcPr>
+          <w:p>
+            <w:pPr>
+              <w:pStyle w:val="TableContents"/>
+              <w:rPr/>
+            </w:pPr>
+            <w:r>
+              <w:rPr/>
+            </w:r>
+          </w:p>
+        </w:tc>
+      </w:tr>
+      <w:tr>
+        <w:trPr/>
+        <w:tc>
+          <w:tcPr>
+            <w:tcW w:w="4680" w:type="dxa"/>
+            <w:tcBorders>
+              <w:left w:val="single" w:sz="2" w:space="0" w:color="000000"/>
+              <w:bottom w:val="single" w:sz="2" w:space="0" w:color="000000"/>
+              <w:insideH w:val="single" w:sz="2" w:space="0" w:color="000000"/>
+            </w:tcBorders>
+            <w:shd w:fill="auto" w:val="clear"/>
+          </w:tcPr>
+          <w:p>
+            <w:pPr>
+              <w:pStyle w:val="TableContents"/>
+              <w:rPr/>
+            </w:pPr>
+            <w:r>
+              <w:rPr/>
+              <w:t xml:space="preserve">   </w:t>
+            </w:r>
+          </w:p>
+        </w:tc>
+        <w:tc>
+          <w:tcPr>
+            <w:tcW w:w="4680" w:type="dxa"/>
+            <w:tcBorders>
+              <w:left w:val="single" w:sz="2" w:space="0" w:color="000000"/>
+              <w:bottom w:val="single" w:sz="2" w:space="0" w:color="000000"/>
+              <w:right w:val="single" w:sz="2" w:space="0" w:color="000000"/>
+              <w:insideH w:val="single" w:sz="2" w:space="0" w:color="000000"/>
+              <w:insideV w:val="single" w:sz="2" w:space="0" w:color="000000"/>
+            </w:tcBorders>
+            <w:shd w:fill="auto" w:val="clear"/>
+          </w:tcPr>
+          <w:p>
+            <w:pPr>
+              <w:pStyle w:val="TableContents"/>
+              <w:rPr/>
+            </w:pPr>
+            <w:r>
+              <w:rPr/>
+              <w:t xml:space="preserve"> </w:t>
+            </w:r>
+          </w:p>
+        </w:tc>
+      </w:tr>
+      <w:tr>
+        <w:trPr/>
+        <w:tc>
+          <w:tcPr>
+            <w:tcW w:w="4680" w:type="dxa"/>
+            <w:tcBorders>
+              <w:left w:val="single" w:sz="2" w:space="0" w:color="000000"/>
+              <w:bottom w:val="single" w:sz="2" w:space="0" w:color="000000"/>
+              <w:insideH w:val="single" w:sz="2" w:space="0" w:color="000000"/>
+            </w:tcBorders>
+            <w:shd w:fill="auto" w:val="clear"/>
+          </w:tcPr>
+          <w:p>
+            <w:pPr>
+              <w:pStyle w:val="TableContents"/>
+              <w:rPr/>
+            </w:pPr>
+            <w:r>
+              <w:rPr/>
+            </w:r>
+          </w:p>
+        </w:tc>
+        <w:tc>
+          <w:tcPr>
+            <w:tcW w:w="4680" w:type="dxa"/>
+            <w:tcBorders>
+              <w:left w:val="single" w:sz="2" w:space="0" w:color="000000"/>
+              <w:bottom w:val="single" w:sz="2" w:space="0" w:color="000000"/>
+              <w:right w:val="single" w:sz="2" w:space="0" w:color="000000"/>
+              <w:insideH w:val="single" w:sz="2" w:space="0" w:color="000000"/>
+              <w:insideV w:val="single" w:sz="2" w:space="0" w:color="000000"/>
+            </w:tcBorders>
+            <w:shd w:fill="auto" w:val="clear"/>
+          </w:tcPr>
+          <w:p>
+            <w:pPr>
+              <w:pStyle w:val="TableContents"/>
+              <w:rPr/>
+            </w:pPr>
+            <w:r>
+              <w:rPr/>
+            </w:r>
+          </w:p>
+        </w:tc>
+      </w:tr>
+    </w:tbl>
+    <w:p>
+      <w:pPr>
+        <w:pStyle w:val="TextBody"/>
+        <w:rPr/>
+      </w:pPr>
+      <w:r>
+        <w:rPr/>
+      </w:r>
+    </w:p>
     <w:p>
       <w:pPr>
         <w:pStyle w:val="Normal"/>
@@ -742,15 +913,7 @@
       </w:pPr>
       <w:r>
         <w:rPr/>
-        <w:t>A topic is a high-level concept</w:t>
-      </w:r>
-      <w:r>
-        <w:rPr/>
-        <w:t>s</w:t>
-      </w:r>
-      <w:r>
-        <w:rPr/>
-        <w:t xml:space="preserve"> related to a certain subject (e.g. differentiation or Newtons laws of motion). There are no firm guidelines yet on what a topic is or how certain educational material should be split across multiple topics. Instead, we will start by having a tight set of admins create a few topics for a given subject, and iterate until the Oppia Foundation has formalized clear boundaries between topics. We will then use these as examples for future topics.</w:t>
+        <w:t>A topic is a high-level concepts related to a certain subject (e.g. differentiation or Newtons laws of motion). There are no firm guidelines yet on what a topic is or how certain educational material should be split across multiple topics. Instead, we will start by having a tight set of admins create a few topics for a given subject, and iterate until the Oppia Foundation has formalized clear boundaries between topics. We will then use these as examples for future topics.</w:t>
       </w:r>
     </w:p>
     <w:p>
@@ -1114,7 +1277,9 @@
         </w:rPr>
       </w:pPr>
       <w:r>
-        <w:rPr/>
+        <w:rPr>
+          <w:u w:val="none"/>
+        </w:rPr>
       </w:r>
     </w:p>
     <w:p>
@@ -1715,6 +1880,7 @@
       <w:rPr>
         <w:rFonts w:ascii="Wingdings" w:hAnsi="Wingdings" w:cs="Wingdings" w:hint="default"/>
         <w:u w:val="none"/>
+        <w:rFonts w:cs="Wingdings"/>
       </w:rPr>
     </w:lvl>
     <w:lvl w:ilvl="1">
@@ -1728,6 +1894,7 @@
       <w:rPr>
         <w:rFonts w:ascii="Wingdings 2" w:hAnsi="Wingdings 2" w:cs="Wingdings 2" w:hint="default"/>
         <w:u w:val="none"/>
+        <w:rFonts w:cs="Wingdings 2"/>
       </w:rPr>
     </w:lvl>
     <w:lvl w:ilvl="2">
@@ -1741,6 +1908,7 @@
       <w:rPr>
         <w:rFonts w:ascii="OpenSymbol" w:hAnsi="OpenSymbol" w:cs="OpenSymbol" w:hint="default"/>
         <w:u w:val="none"/>
+        <w:rFonts w:cs="OpenSymbol"/>
       </w:rPr>
     </w:lvl>
     <w:lvl w:ilvl="3">
@@ -1754,6 +1922,7 @@
       <w:rPr>
         <w:rFonts w:ascii="Wingdings" w:hAnsi="Wingdings" w:cs="Wingdings" w:hint="default"/>
         <w:u w:val="none"/>
+        <w:rFonts w:cs="Wingdings"/>
       </w:rPr>
     </w:lvl>
     <w:lvl w:ilvl="4">
@@ -1767,6 +1936,7 @@
       <w:rPr>
         <w:rFonts w:ascii="Wingdings 2" w:hAnsi="Wingdings 2" w:cs="Wingdings 2" w:hint="default"/>
         <w:u w:val="none"/>
+        <w:rFonts w:cs="Wingdings 2"/>
       </w:rPr>
     </w:lvl>
     <w:lvl w:ilvl="5">
@@ -1780,6 +1950,7 @@
       <w:rPr>
         <w:rFonts w:ascii="OpenSymbol" w:hAnsi="OpenSymbol" w:cs="OpenSymbol" w:hint="default"/>
         <w:u w:val="none"/>
+        <w:rFonts w:cs="OpenSymbol"/>
       </w:rPr>
     </w:lvl>
     <w:lvl w:ilvl="6">
@@ -1793,6 +1964,7 @@
       <w:rPr>
         <w:rFonts w:ascii="Wingdings" w:hAnsi="Wingdings" w:cs="Wingdings" w:hint="default"/>
         <w:u w:val="none"/>
+        <w:rFonts w:cs="Wingdings"/>
       </w:rPr>
     </w:lvl>
     <w:lvl w:ilvl="7">
@@ -1806,6 +1978,7 @@
       <w:rPr>
         <w:rFonts w:ascii="Wingdings 2" w:hAnsi="Wingdings 2" w:cs="Wingdings 2" w:hint="default"/>
         <w:u w:val="none"/>
+        <w:rFonts w:cs="Wingdings 2"/>
       </w:rPr>
     </w:lvl>
     <w:lvl w:ilvl="8">
@@ -1819,6 +1992,7 @@
       <w:rPr>
         <w:rFonts w:ascii="OpenSymbol" w:hAnsi="OpenSymbol" w:cs="OpenSymbol" w:hint="default"/>
         <w:u w:val="none"/>
+        <w:rFonts w:cs="OpenSymbol"/>
       </w:rPr>
     </w:lvl>
   </w:abstractNum>
@@ -1834,6 +2008,7 @@
       <w:rPr>
         <w:rFonts w:ascii="Wingdings" w:hAnsi="Wingdings" w:cs="Wingdings" w:hint="default"/>
         <w:u w:val="none"/>
+        <w:rFonts w:cs="Wingdings"/>
       </w:rPr>
     </w:lvl>
     <w:lvl w:ilvl="1">
@@ -1847,6 +2022,7 @@
       <w:rPr>
         <w:rFonts w:ascii="Wingdings 2" w:hAnsi="Wingdings 2" w:cs="Wingdings 2" w:hint="default"/>
         <w:u w:val="none"/>
+        <w:rFonts w:cs="Wingdings 2"/>
       </w:rPr>
     </w:lvl>
     <w:lvl w:ilvl="2">
@@ -1860,6 +2036,7 @@
       <w:rPr>
         <w:rFonts w:ascii="OpenSymbol" w:hAnsi="OpenSymbol" w:cs="OpenSymbol" w:hint="default"/>
         <w:u w:val="none"/>
+        <w:rFonts w:cs="OpenSymbol"/>
       </w:rPr>
     </w:lvl>
     <w:lvl w:ilvl="3">
@@ -1873,6 +2050,7 @@
       <w:rPr>
         <w:rFonts w:ascii="Wingdings" w:hAnsi="Wingdings" w:cs="Wingdings" w:hint="default"/>
         <w:u w:val="none"/>
+        <w:rFonts w:cs="Wingdings"/>
       </w:rPr>
     </w:lvl>
     <w:lvl w:ilvl="4">
@@ -1886,6 +2064,7 @@
       <w:rPr>
         <w:rFonts w:ascii="Wingdings 2" w:hAnsi="Wingdings 2" w:cs="Wingdings 2" w:hint="default"/>
         <w:u w:val="none"/>
+        <w:rFonts w:cs="Wingdings 2"/>
       </w:rPr>
     </w:lvl>
     <w:lvl w:ilvl="5">
@@ -1899,6 +2078,7 @@
       <w:rPr>
         <w:rFonts w:ascii="OpenSymbol" w:hAnsi="OpenSymbol" w:cs="OpenSymbol" w:hint="default"/>
         <w:u w:val="none"/>
+        <w:rFonts w:cs="OpenSymbol"/>
       </w:rPr>
     </w:lvl>
     <w:lvl w:ilvl="6">
@@ -1912,6 +2092,7 @@
       <w:rPr>
         <w:rFonts w:ascii="Wingdings" w:hAnsi="Wingdings" w:cs="Wingdings" w:hint="default"/>
         <w:u w:val="none"/>
+        <w:rFonts w:cs="Wingdings"/>
       </w:rPr>
     </w:lvl>
     <w:lvl w:ilvl="7">
@@ -1925,6 +2106,7 @@
       <w:rPr>
         <w:rFonts w:ascii="Wingdings 2" w:hAnsi="Wingdings 2" w:cs="Wingdings 2" w:hint="default"/>
         <w:u w:val="none"/>
+        <w:rFonts w:cs="Wingdings 2"/>
       </w:rPr>
     </w:lvl>
     <w:lvl w:ilvl="8">
@@ -1938,6 +2120,7 @@
       <w:rPr>
         <w:rFonts w:ascii="OpenSymbol" w:hAnsi="OpenSymbol" w:cs="OpenSymbol" w:hint="default"/>
         <w:u w:val="none"/>
+        <w:rFonts w:cs="OpenSymbol"/>
       </w:rPr>
     </w:lvl>
   </w:abstractNum>
@@ -2054,7 +2237,6 @@
     <w:rPrDefault>
       <w:rPr>
         <w:rFonts w:ascii="Arial" w:hAnsi="Arial" w:eastAsia="Arial" w:cs="Arial"/>
-        <w:sz w:val="22"/>
         <w:szCs w:val="22"/>
         <w:lang w:val="en" w:eastAsia="zh-CN" w:bidi="hi-IN"/>
       </w:rPr>
@@ -2068,7 +2250,9 @@
     <w:qFormat/>
     <w:pPr>
       <w:widowControl w:val="false"/>
+      <w:bidi w:val="0"/>
       <w:spacing w:lineRule="auto" w:line="276"/>
+      <w:jc w:val="left"/>
     </w:pPr>
     <w:rPr>
       <w:rFonts w:ascii="Arial" w:hAnsi="Arial" w:eastAsia="Arial" w:cs="Arial"/>
@@ -2081,99 +2265,119 @@
   </w:style>
   <w:style w:type="paragraph" w:styleId="Heading1">
     <w:name w:val="Heading 1"/>
-    <w:basedOn w:val="Normal1"/>
     <w:next w:val="Normal"/>
     <w:qFormat/>
     <w:pPr>
       <w:keepNext w:val="true"/>
       <w:keepLines/>
+      <w:widowControl w:val="false"/>
       <w:spacing w:lineRule="auto" w:line="240" w:before="400" w:after="120"/>
     </w:pPr>
     <w:rPr>
+      <w:rFonts w:ascii="Arial" w:hAnsi="Arial" w:eastAsia="Arial" w:cs="Arial"/>
+      <w:color w:val="auto"/>
+      <w:kern w:val="0"/>
       <w:sz w:val="40"/>
       <w:szCs w:val="40"/>
+      <w:lang w:val="en" w:eastAsia="zh-CN" w:bidi="hi-IN"/>
     </w:rPr>
   </w:style>
   <w:style w:type="paragraph" w:styleId="Heading2">
     <w:name w:val="Heading 2"/>
-    <w:basedOn w:val="Normal1"/>
     <w:next w:val="Normal"/>
     <w:qFormat/>
     <w:pPr>
       <w:keepNext w:val="true"/>
       <w:keepLines/>
+      <w:widowControl w:val="false"/>
       <w:spacing w:lineRule="auto" w:line="240" w:before="360" w:after="120"/>
     </w:pPr>
     <w:rPr>
+      <w:rFonts w:ascii="Arial" w:hAnsi="Arial" w:eastAsia="Arial" w:cs="Arial"/>
       <w:b w:val="false"/>
+      <w:color w:val="auto"/>
+      <w:kern w:val="0"/>
       <w:sz w:val="32"/>
       <w:szCs w:val="32"/>
+      <w:lang w:val="en" w:eastAsia="zh-CN" w:bidi="hi-IN"/>
     </w:rPr>
   </w:style>
   <w:style w:type="paragraph" w:styleId="Heading3">
     <w:name w:val="Heading 3"/>
-    <w:basedOn w:val="Normal1"/>
     <w:next w:val="Normal"/>
     <w:qFormat/>
     <w:pPr>
       <w:keepNext w:val="true"/>
       <w:keepLines/>
+      <w:widowControl w:val="false"/>
       <w:spacing w:lineRule="auto" w:line="240" w:before="320" w:after="80"/>
     </w:pPr>
     <w:rPr>
+      <w:rFonts w:ascii="Arial" w:hAnsi="Arial" w:eastAsia="Arial" w:cs="Arial"/>
       <w:b w:val="false"/>
       <w:color w:val="434343"/>
+      <w:kern w:val="0"/>
       <w:sz w:val="28"/>
       <w:szCs w:val="28"/>
+      <w:lang w:val="en" w:eastAsia="zh-CN" w:bidi="hi-IN"/>
     </w:rPr>
   </w:style>
   <w:style w:type="paragraph" w:styleId="Heading4">
     <w:name w:val="Heading 4"/>
-    <w:basedOn w:val="Normal1"/>
     <w:next w:val="Normal"/>
     <w:qFormat/>
     <w:pPr>
       <w:keepNext w:val="true"/>
       <w:keepLines/>
+      <w:widowControl w:val="false"/>
       <w:spacing w:lineRule="auto" w:line="240" w:before="280" w:after="80"/>
     </w:pPr>
     <w:rPr>
+      <w:rFonts w:ascii="Arial" w:hAnsi="Arial" w:eastAsia="Arial" w:cs="Arial"/>
       <w:color w:val="666666"/>
+      <w:kern w:val="0"/>
       <w:sz w:val="24"/>
       <w:szCs w:val="24"/>
+      <w:lang w:val="en" w:eastAsia="zh-CN" w:bidi="hi-IN"/>
     </w:rPr>
   </w:style>
   <w:style w:type="paragraph" w:styleId="Heading5">
     <w:name w:val="Heading 5"/>
-    <w:basedOn w:val="Normal1"/>
     <w:next w:val="Normal"/>
     <w:qFormat/>
     <w:pPr>
       <w:keepNext w:val="true"/>
       <w:keepLines/>
+      <w:widowControl w:val="false"/>
       <w:spacing w:lineRule="auto" w:line="240" w:before="240" w:after="80"/>
     </w:pPr>
     <w:rPr>
+      <w:rFonts w:ascii="Arial" w:hAnsi="Arial" w:eastAsia="Arial" w:cs="Arial"/>
       <w:color w:val="666666"/>
+      <w:kern w:val="0"/>
       <w:sz w:val="22"/>
       <w:szCs w:val="22"/>
+      <w:lang w:val="en" w:eastAsia="zh-CN" w:bidi="hi-IN"/>
     </w:rPr>
   </w:style>
   <w:style w:type="paragraph" w:styleId="Heading6">
     <w:name w:val="Heading 6"/>
-    <w:basedOn w:val="Normal1"/>
     <w:next w:val="Normal"/>
     <w:qFormat/>
     <w:pPr>
       <w:keepNext w:val="true"/>
       <w:keepLines/>
+      <w:widowControl w:val="false"/>
       <w:spacing w:lineRule="auto" w:line="240" w:before="240" w:after="80"/>
     </w:pPr>
     <w:rPr>
+      <w:rFonts w:ascii="Arial" w:hAnsi="Arial" w:eastAsia="Arial" w:cs="Arial"/>
       <w:i/>
       <w:color w:val="666666"/>
+      <w:kern w:val="0"/>
       <w:sz w:val="22"/>
       <w:szCs w:val="22"/>
+      <w:lang w:val="en" w:eastAsia="zh-CN" w:bidi="hi-IN"/>
     </w:rPr>
   </w:style>
   <w:style w:type="character" w:styleId="ListLabel1">
@@ -2505,6 +2709,221 @@
       <w:color w:val="000080"/>
       <w:u w:val="single"/>
       <w:lang w:val="zxx" w:eastAsia="zxx" w:bidi="zxx"/>
+    </w:rPr>
+  </w:style>
+  <w:style w:type="character" w:styleId="ListLabel47">
+    <w:name w:val="ListLabel 47"/>
+    <w:qFormat/>
+    <w:rPr>
+      <w:u w:val="none"/>
+    </w:rPr>
+  </w:style>
+  <w:style w:type="character" w:styleId="ListLabel48">
+    <w:name w:val="ListLabel 48"/>
+    <w:qFormat/>
+    <w:rPr>
+      <w:u w:val="none"/>
+    </w:rPr>
+  </w:style>
+  <w:style w:type="character" w:styleId="ListLabel49">
+    <w:name w:val="ListLabel 49"/>
+    <w:qFormat/>
+    <w:rPr>
+      <w:u w:val="none"/>
+    </w:rPr>
+  </w:style>
+  <w:style w:type="character" w:styleId="ListLabel50">
+    <w:name w:val="ListLabel 50"/>
+    <w:qFormat/>
+    <w:rPr>
+      <w:u w:val="none"/>
+    </w:rPr>
+  </w:style>
+  <w:style w:type="character" w:styleId="ListLabel51">
+    <w:name w:val="ListLabel 51"/>
+    <w:qFormat/>
+    <w:rPr>
+      <w:u w:val="none"/>
+    </w:rPr>
+  </w:style>
+  <w:style w:type="character" w:styleId="ListLabel52">
+    <w:name w:val="ListLabel 52"/>
+    <w:qFormat/>
+    <w:rPr>
+      <w:u w:val="none"/>
+    </w:rPr>
+  </w:style>
+  <w:style w:type="character" w:styleId="ListLabel53">
+    <w:name w:val="ListLabel 53"/>
+    <w:qFormat/>
+    <w:rPr>
+      <w:u w:val="none"/>
+    </w:rPr>
+  </w:style>
+  <w:style w:type="character" w:styleId="ListLabel54">
+    <w:name w:val="ListLabel 54"/>
+    <w:qFormat/>
+    <w:rPr>
+      <w:u w:val="none"/>
+    </w:rPr>
+  </w:style>
+  <w:style w:type="character" w:styleId="ListLabel55">
+    <w:name w:val="ListLabel 55"/>
+    <w:qFormat/>
+    <w:rPr>
+      <w:u w:val="none"/>
+    </w:rPr>
+  </w:style>
+  <w:style w:type="character" w:styleId="ListLabel56">
+    <w:name w:val="ListLabel 56"/>
+    <w:qFormat/>
+    <w:rPr>
+      <w:rFonts w:cs="Wingdings"/>
+      <w:u w:val="none"/>
+    </w:rPr>
+  </w:style>
+  <w:style w:type="character" w:styleId="ListLabel57">
+    <w:name w:val="ListLabel 57"/>
+    <w:qFormat/>
+    <w:rPr>
+      <w:rFonts w:cs="Wingdings 2"/>
+      <w:u w:val="none"/>
+    </w:rPr>
+  </w:style>
+  <w:style w:type="character" w:styleId="ListLabel58">
+    <w:name w:val="ListLabel 58"/>
+    <w:qFormat/>
+    <w:rPr>
+      <w:rFonts w:cs="OpenSymbol"/>
+      <w:u w:val="none"/>
+    </w:rPr>
+  </w:style>
+  <w:style w:type="character" w:styleId="ListLabel59">
+    <w:name w:val="ListLabel 59"/>
+    <w:qFormat/>
+    <w:rPr>
+      <w:rFonts w:cs="Wingdings"/>
+      <w:u w:val="none"/>
+    </w:rPr>
+  </w:style>
+  <w:style w:type="character" w:styleId="ListLabel60">
+    <w:name w:val="ListLabel 60"/>
+    <w:qFormat/>
+    <w:rPr>
+      <w:rFonts w:cs="Wingdings 2"/>
+      <w:u w:val="none"/>
+    </w:rPr>
+  </w:style>
+  <w:style w:type="character" w:styleId="ListLabel61">
+    <w:name w:val="ListLabel 61"/>
+    <w:qFormat/>
+    <w:rPr>
+      <w:rFonts w:cs="OpenSymbol"/>
+      <w:u w:val="none"/>
+    </w:rPr>
+  </w:style>
+  <w:style w:type="character" w:styleId="ListLabel62">
+    <w:name w:val="ListLabel 62"/>
+    <w:qFormat/>
+    <w:rPr>
+      <w:rFonts w:cs="Wingdings"/>
+      <w:u w:val="none"/>
+    </w:rPr>
+  </w:style>
+  <w:style w:type="character" w:styleId="ListLabel63">
+    <w:name w:val="ListLabel 63"/>
+    <w:qFormat/>
+    <w:rPr>
+      <w:rFonts w:cs="Wingdings 2"/>
+      <w:u w:val="none"/>
+    </w:rPr>
+  </w:style>
+  <w:style w:type="character" w:styleId="ListLabel64">
+    <w:name w:val="ListLabel 64"/>
+    <w:qFormat/>
+    <w:rPr>
+      <w:rFonts w:cs="OpenSymbol"/>
+      <w:u w:val="none"/>
+    </w:rPr>
+  </w:style>
+  <w:style w:type="character" w:styleId="ListLabel65">
+    <w:name w:val="ListLabel 65"/>
+    <w:qFormat/>
+    <w:rPr>
+      <w:rFonts w:cs="Wingdings"/>
+      <w:u w:val="none"/>
+    </w:rPr>
+  </w:style>
+  <w:style w:type="character" w:styleId="ListLabel66">
+    <w:name w:val="ListLabel 66"/>
+    <w:qFormat/>
+    <w:rPr>
+      <w:rFonts w:cs="Wingdings 2"/>
+      <w:u w:val="none"/>
+    </w:rPr>
+  </w:style>
+  <w:style w:type="character" w:styleId="ListLabel67">
+    <w:name w:val="ListLabel 67"/>
+    <w:qFormat/>
+    <w:rPr>
+      <w:rFonts w:cs="OpenSymbol"/>
+      <w:u w:val="none"/>
+    </w:rPr>
+  </w:style>
+  <w:style w:type="character" w:styleId="ListLabel68">
+    <w:name w:val="ListLabel 68"/>
+    <w:qFormat/>
+    <w:rPr>
+      <w:rFonts w:cs="Wingdings"/>
+      <w:u w:val="none"/>
+    </w:rPr>
+  </w:style>
+  <w:style w:type="character" w:styleId="ListLabel69">
+    <w:name w:val="ListLabel 69"/>
+    <w:qFormat/>
+    <w:rPr>
+      <w:rFonts w:cs="Wingdings 2"/>
+      <w:u w:val="none"/>
+    </w:rPr>
+  </w:style>
+  <w:style w:type="character" w:styleId="ListLabel70">
+    <w:name w:val="ListLabel 70"/>
+    <w:qFormat/>
+    <w:rPr>
+      <w:rFonts w:cs="OpenSymbol"/>
+      <w:u w:val="none"/>
+    </w:rPr>
+  </w:style>
+  <w:style w:type="character" w:styleId="ListLabel71">
+    <w:name w:val="ListLabel 71"/>
+    <w:qFormat/>
+    <w:rPr>
+      <w:rFonts w:cs="Wingdings"/>
+      <w:u w:val="none"/>
+    </w:rPr>
+  </w:style>
+  <w:style w:type="character" w:styleId="ListLabel72">
+    <w:name w:val="ListLabel 72"/>
+    <w:qFormat/>
+    <w:rPr>
+      <w:rFonts w:cs="Wingdings 2"/>
+      <w:u w:val="none"/>
+    </w:rPr>
+  </w:style>
+  <w:style w:type="character" w:styleId="ListLabel73">
+    <w:name w:val="ListLabel 73"/>
+    <w:qFormat/>
+    <w:rPr>
+      <w:rFonts w:cs="OpenSymbol"/>
+      <w:u w:val="none"/>
+    </w:rPr>
+  </w:style>
+  <w:style w:type="character" w:styleId="ListLabel74">
+    <w:name w:val="ListLabel 74"/>
+    <w:qFormat/>
+    <w:rPr>
+      <w:color w:val="1155CC"/>
+      <w:u w:val="single"/>
     </w:rPr>
   </w:style>
   <w:style w:type="paragraph" w:styleId="Heading">
@@ -2565,7 +2984,7 @@
       <w:rFonts w:cs="Lohit Devanagari"/>
     </w:rPr>
   </w:style>
-  <w:style w:type="paragraph" w:styleId="Normal1" w:default="1">
+  <w:style w:type="paragraph" w:styleId="LOnormal" w:default="1">
     <w:name w:val="LO-normal"/>
     <w:qFormat/>
     <w:pPr>
@@ -2584,7 +3003,7 @@
   </w:style>
   <w:style w:type="paragraph" w:styleId="Title">
     <w:name w:val="Title"/>
-    <w:basedOn w:val="Normal1"/>
+    <w:basedOn w:val="LOnormal"/>
     <w:next w:val="Normal"/>
     <w:qFormat/>
     <w:pPr>
@@ -2599,7 +3018,7 @@
   </w:style>
   <w:style w:type="paragraph" w:styleId="Subtitle">
     <w:name w:val="Subtitle"/>
-    <w:basedOn w:val="Normal1"/>
+    <w:basedOn w:val="LOnormal"/>
     <w:next w:val="Normal"/>
     <w:qFormat/>
     <w:pPr>
@@ -2610,6 +3029,15 @@
       <w:i/>
       <w:color w:val="666666"/>
     </w:rPr>
+  </w:style>
+  <w:style w:type="paragraph" w:styleId="TableContents">
+    <w:name w:val="Table Contents"/>
+    <w:basedOn w:val="Normal"/>
+    <w:qFormat/>
+    <w:pPr>
+      <w:suppressLineNumbers/>
+    </w:pPr>
+    <w:rPr/>
   </w:style>
   <w:style w:type="table" w:default="1" w:styleId="TableNormal">
     <w:name w:val="Table Normal"/>

</xml_diff>